<commit_message>
all puzzles and monsters are now connected to all rooms
</commit_message>
<xml_diff>
--- a/Documents/TODO LIST.docx
+++ b/Documents/TODO LIST.docx
@@ -540,20 +540,9 @@
           <w:tab w:val="center" w:pos="4680"/>
         </w:tabs>
       </w:pPr>
-      <w:r>
-        <w:rPr>
-          <w:b/>
-        </w:rPr>
-        <w:t>Rooms with no monsters or puzzles</w:t>
-      </w:r>
-      <w:r>
-        <w:t xml:space="preserve">:  </w:t>
-      </w:r>
-      <w:r>
-        <w:t xml:space="preserve">1-0, 1-1, 2-1, </w:t>
-      </w:r>
-    </w:p>
-    <w:p/>
+      <w:bookmarkStart w:id="0" w:name="_GoBack"/>
+      <w:bookmarkEnd w:id="0"/>
+    </w:p>
     <w:tbl>
       <w:tblPr>
         <w:tblStyle w:val="LightGrid"/>
@@ -911,6 +900,9 @@
             </w:pPr>
             <w:r>
               <w:t xml:space="preserve">(Floor 4) All rooms 45% chance, except </w:t>
+            </w:r>
+            <w:r>
+              <w:t>rooms with unique monsters or bosses</w:t>
             </w:r>
           </w:p>
         </w:tc>
@@ -993,8 +985,6 @@
             <w:r>
               <w:t>(Floor 1) Room 1-1</w:t>
             </w:r>
-            <w:bookmarkStart w:id="0" w:name="_GoBack"/>
-            <w:bookmarkEnd w:id="0"/>
           </w:p>
         </w:tc>
       </w:tr>
@@ -1064,6 +1054,9 @@
             <w:pPr>
               <w:cnfStyle w:val="000000100000" w:firstRow="0" w:lastRow="0" w:firstColumn="0" w:lastColumn="0" w:oddVBand="0" w:evenVBand="0" w:oddHBand="1" w:evenHBand="0" w:firstRowFirstColumn="0" w:firstRowLastColumn="0" w:lastRowFirstColumn="0" w:lastRowLastColumn="0"/>
             </w:pPr>
+            <w:r>
+              <w:t>(Floor 2) Room 2-3</w:t>
+            </w:r>
           </w:p>
         </w:tc>
       </w:tr>
@@ -1097,6 +1090,9 @@
             <w:pPr>
               <w:cnfStyle w:val="000000010000" w:firstRow="0" w:lastRow="0" w:firstColumn="0" w:lastColumn="0" w:oddVBand="0" w:evenVBand="0" w:oddHBand="0" w:evenHBand="1" w:firstRowFirstColumn="0" w:firstRowLastColumn="0" w:lastRowFirstColumn="0" w:lastRowLastColumn="0"/>
             </w:pPr>
+            <w:r>
+              <w:t>(Floor 2) Room 2-5</w:t>
+            </w:r>
           </w:p>
         </w:tc>
       </w:tr>
@@ -1130,6 +1126,9 @@
             <w:pPr>
               <w:cnfStyle w:val="000000100000" w:firstRow="0" w:lastRow="0" w:firstColumn="0" w:lastColumn="0" w:oddVBand="0" w:evenVBand="0" w:oddHBand="1" w:evenHBand="0" w:firstRowFirstColumn="0" w:firstRowLastColumn="0" w:lastRowFirstColumn="0" w:lastRowLastColumn="0"/>
             </w:pPr>
+            <w:r>
+              <w:t>(Floor 2) Room 2-7</w:t>
+            </w:r>
           </w:p>
         </w:tc>
       </w:tr>
@@ -1163,6 +1162,9 @@
             <w:pPr>
               <w:cnfStyle w:val="000000010000" w:firstRow="0" w:lastRow="0" w:firstColumn="0" w:lastColumn="0" w:oddVBand="0" w:evenVBand="0" w:oddHBand="0" w:evenHBand="1" w:firstRowFirstColumn="0" w:firstRowLastColumn="0" w:lastRowFirstColumn="0" w:lastRowLastColumn="0"/>
             </w:pPr>
+            <w:r>
+              <w:t>(Floor 3) Room 3-9</w:t>
+            </w:r>
           </w:p>
         </w:tc>
       </w:tr>
@@ -1196,6 +1198,12 @@
             <w:pPr>
               <w:cnfStyle w:val="000000100000" w:firstRow="0" w:lastRow="0" w:firstColumn="0" w:lastColumn="0" w:oddVBand="0" w:evenVBand="0" w:oddHBand="1" w:evenHBand="0" w:firstRowFirstColumn="0" w:firstRowLastColumn="0" w:lastRowFirstColumn="0" w:lastRowLastColumn="0"/>
             </w:pPr>
+            <w:r>
+              <w:t>(Floor 3) Room</w:t>
+            </w:r>
+            <w:r>
+              <w:t xml:space="preserve"> 3-3</w:t>
+            </w:r>
           </w:p>
         </w:tc>
       </w:tr>
@@ -1229,6 +1237,15 @@
             <w:pPr>
               <w:cnfStyle w:val="000000010000" w:firstRow="0" w:lastRow="0" w:firstColumn="0" w:lastColumn="0" w:oddVBand="0" w:evenVBand="0" w:oddHBand="0" w:evenHBand="1" w:firstRowFirstColumn="0" w:firstRowLastColumn="0" w:lastRowFirstColumn="0" w:lastRowLastColumn="0"/>
             </w:pPr>
+            <w:r>
+              <w:t>(Floor 4</w:t>
+            </w:r>
+            <w:r>
+              <w:t>) Room</w:t>
+            </w:r>
+            <w:r>
+              <w:t xml:space="preserve"> 4-5</w:t>
+            </w:r>
           </w:p>
         </w:tc>
       </w:tr>
@@ -1262,6 +1279,15 @@
             <w:pPr>
               <w:cnfStyle w:val="000000100000" w:firstRow="0" w:lastRow="0" w:firstColumn="0" w:lastColumn="0" w:oddVBand="0" w:evenVBand="0" w:oddHBand="1" w:evenHBand="0" w:firstRowFirstColumn="0" w:firstRowLastColumn="0" w:lastRowFirstColumn="0" w:lastRowLastColumn="0"/>
             </w:pPr>
+            <w:r>
+              <w:t>(Floor 4</w:t>
+            </w:r>
+            <w:r>
+              <w:t>) Room</w:t>
+            </w:r>
+            <w:r>
+              <w:t xml:space="preserve"> 4-12</w:t>
+            </w:r>
           </w:p>
         </w:tc>
       </w:tr>

</xml_diff>